<commit_message>
Fixed 7 and 9
</commit_message>
<xml_diff>
--- a/OpenMP/OpenMP суперкомпы 5 сем.docx
+++ b/OpenMP/OpenMP суперкомпы 5 сем.docx
@@ -909,12 +909,12 @@
           <wp:inline distB="114300" distT="114300" distL="114300" distR="114300">
             <wp:extent cx="5939480" cy="3797300"/>
             <wp:effectExtent b="0" l="0" r="0" t="0"/>
-            <wp:docPr id="14" name="image9.png"/>
+            <wp:docPr id="14" name="image11.png"/>
             <a:graphic>
               <a:graphicData uri="http://schemas.openxmlformats.org/drawingml/2006/picture">
                 <pic:pic>
                   <pic:nvPicPr>
-                    <pic:cNvPr id="0" name="image9.png"/>
+                    <pic:cNvPr id="0" name="image11.png"/>
                     <pic:cNvPicPr preferRelativeResize="0"/>
                   </pic:nvPicPr>
                   <pic:blipFill>
@@ -966,12 +966,12 @@
           <wp:inline distB="114300" distT="114300" distL="114300" distR="114300">
             <wp:extent cx="6569615" cy="7899400"/>
             <wp:effectExtent b="0" l="0" r="0" t="0"/>
-            <wp:docPr id="7" name="image5.png"/>
+            <wp:docPr id="7" name="image14.png"/>
             <a:graphic>
               <a:graphicData uri="http://schemas.openxmlformats.org/drawingml/2006/picture">
                 <pic:pic>
                   <pic:nvPicPr>
-                    <pic:cNvPr id="0" name="image5.png"/>
+                    <pic:cNvPr id="0" name="image14.png"/>
                     <pic:cNvPicPr preferRelativeResize="0"/>
                   </pic:nvPicPr>
                   <pic:blipFill>
@@ -1118,12 +1118,12 @@
           <wp:inline distB="114300" distT="114300" distL="114300" distR="114300">
             <wp:extent cx="5939480" cy="3797300"/>
             <wp:effectExtent b="0" l="0" r="0" t="0"/>
-            <wp:docPr id="5" name="image3.png"/>
+            <wp:docPr id="5" name="image12.png"/>
             <a:graphic>
               <a:graphicData uri="http://schemas.openxmlformats.org/drawingml/2006/picture">
                 <pic:pic>
                   <pic:nvPicPr>
-                    <pic:cNvPr id="0" name="image3.png"/>
+                    <pic:cNvPr id="0" name="image12.png"/>
                     <pic:cNvPicPr preferRelativeResize="0"/>
                   </pic:nvPicPr>
                   <pic:blipFill>
@@ -1176,12 +1176,12 @@
           <wp:inline distB="114300" distT="114300" distL="114300" distR="114300">
             <wp:extent cx="6569615" cy="7899400"/>
             <wp:effectExtent b="0" l="0" r="0" t="0"/>
-            <wp:docPr id="15" name="image13.png"/>
+            <wp:docPr id="15" name="image7.png"/>
             <a:graphic>
               <a:graphicData uri="http://schemas.openxmlformats.org/drawingml/2006/picture">
                 <pic:pic>
                   <pic:nvPicPr>
-                    <pic:cNvPr id="0" name="image13.png"/>
+                    <pic:cNvPr id="0" name="image7.png"/>
                     <pic:cNvPicPr preferRelativeResize="0"/>
                   </pic:nvPicPr>
                   <pic:blipFill>
@@ -1330,12 +1330,12 @@
           <wp:inline distB="114300" distT="114300" distL="114300" distR="114300">
             <wp:extent cx="5563593" cy="846995"/>
             <wp:effectExtent b="0" l="0" r="0" t="0"/>
-            <wp:docPr id="4" name="image16.png"/>
+            <wp:docPr id="4" name="image10.png"/>
             <a:graphic>
               <a:graphicData uri="http://schemas.openxmlformats.org/drawingml/2006/picture">
                 <pic:pic>
                   <pic:nvPicPr>
-                    <pic:cNvPr id="0" name="image16.png"/>
+                    <pic:cNvPr id="0" name="image10.png"/>
                     <pic:cNvPicPr preferRelativeResize="0"/>
                   </pic:nvPicPr>
                   <pic:blipFill>
@@ -1381,12 +1381,12 @@
           <wp:inline distB="114300" distT="114300" distL="114300" distR="114300">
             <wp:extent cx="6569615" cy="4191000"/>
             <wp:effectExtent b="0" l="0" r="0" t="0"/>
-            <wp:docPr id="10" name="image1.png"/>
+            <wp:docPr id="10" name="image9.png"/>
             <a:graphic>
               <a:graphicData uri="http://schemas.openxmlformats.org/drawingml/2006/picture">
                 <pic:pic>
                   <pic:nvPicPr>
-                    <pic:cNvPr id="0" name="image1.png"/>
+                    <pic:cNvPr id="0" name="image9.png"/>
                     <pic:cNvPicPr preferRelativeResize="0"/>
                   </pic:nvPicPr>
                   <pic:blipFill>
@@ -1432,12 +1432,12 @@
           <wp:inline distB="114300" distT="114300" distL="114300" distR="114300">
             <wp:extent cx="6569615" cy="7899400"/>
             <wp:effectExtent b="0" l="0" r="0" t="0"/>
-            <wp:docPr id="11" name="image2.png"/>
+            <wp:docPr id="11" name="image13.png"/>
             <a:graphic>
               <a:graphicData uri="http://schemas.openxmlformats.org/drawingml/2006/picture">
                 <pic:pic>
                   <pic:nvPicPr>
-                    <pic:cNvPr id="0" name="image2.png"/>
+                    <pic:cNvPr id="0" name="image13.png"/>
                     <pic:cNvPicPr preferRelativeResize="0"/>
                   </pic:nvPicPr>
                   <pic:blipFill>
@@ -1597,12 +1597,12 @@
           <wp:inline distB="114300" distT="114300" distL="114300" distR="114300">
             <wp:extent cx="1314450" cy="361950"/>
             <wp:effectExtent b="0" l="0" r="0" t="0"/>
-            <wp:docPr id="13" name="image14.png"/>
+            <wp:docPr id="13" name="image5.png"/>
             <a:graphic>
               <a:graphicData uri="http://schemas.openxmlformats.org/drawingml/2006/picture">
                 <pic:pic>
                   <pic:nvPicPr>
-                    <pic:cNvPr id="0" name="image14.png"/>
+                    <pic:cNvPr id="0" name="image5.png"/>
                     <pic:cNvPicPr preferRelativeResize="0"/>
                   </pic:nvPicPr>
                   <pic:blipFill>
@@ -1648,12 +1648,12 @@
           <wp:inline distB="114300" distT="114300" distL="114300" distR="114300">
             <wp:extent cx="6569615" cy="4191000"/>
             <wp:effectExtent b="0" l="0" r="0" t="0"/>
-            <wp:docPr id="6" name="image7.png"/>
+            <wp:docPr id="6" name="image1.png"/>
             <a:graphic>
               <a:graphicData uri="http://schemas.openxmlformats.org/drawingml/2006/picture">
                 <pic:pic>
                   <pic:nvPicPr>
-                    <pic:cNvPr id="0" name="image7.png"/>
+                    <pic:cNvPr id="0" name="image1.png"/>
                     <pic:cNvPicPr preferRelativeResize="0"/>
                   </pic:nvPicPr>
                   <pic:blipFill>
@@ -1699,12 +1699,12 @@
           <wp:inline distB="114300" distT="114300" distL="114300" distR="114300">
             <wp:extent cx="6569615" cy="7899400"/>
             <wp:effectExtent b="0" l="0" r="0" t="0"/>
-            <wp:docPr id="3" name="image6.png"/>
+            <wp:docPr id="3" name="image17.png"/>
             <a:graphic>
               <a:graphicData uri="http://schemas.openxmlformats.org/drawingml/2006/picture">
                 <pic:pic>
                   <pic:nvPicPr>
-                    <pic:cNvPr id="0" name="image6.png"/>
+                    <pic:cNvPr id="0" name="image17.png"/>
                     <pic:cNvPicPr preferRelativeResize="0"/>
                   </pic:nvPicPr>
                   <pic:blipFill>
@@ -1861,12 +1861,12 @@
           <wp:inline distB="114300" distT="114300" distL="114300" distR="114300">
             <wp:extent cx="6569615" cy="4191000"/>
             <wp:effectExtent b="0" l="0" r="0" t="0"/>
-            <wp:docPr id="18" name="image18.png"/>
+            <wp:docPr id="18" name="image15.png"/>
             <a:graphic>
               <a:graphicData uri="http://schemas.openxmlformats.org/drawingml/2006/picture">
                 <pic:pic>
                   <pic:nvPicPr>
-                    <pic:cNvPr id="0" name="image18.png"/>
+                    <pic:cNvPr id="0" name="image15.png"/>
                     <pic:cNvPicPr preferRelativeResize="0"/>
                   </pic:nvPicPr>
                   <pic:blipFill>
@@ -1919,12 +1919,12 @@
           <wp:inline distB="114300" distT="114300" distL="114300" distR="114300">
             <wp:extent cx="6569615" cy="7899400"/>
             <wp:effectExtent b="0" l="0" r="0" t="0"/>
-            <wp:docPr id="2" name="image15.png"/>
+            <wp:docPr id="1" name="image16.png"/>
             <a:graphic>
               <a:graphicData uri="http://schemas.openxmlformats.org/drawingml/2006/picture">
                 <pic:pic>
                   <pic:nvPicPr>
-                    <pic:cNvPr id="0" name="image15.png"/>
+                    <pic:cNvPr id="0" name="image16.png"/>
                     <pic:cNvPicPr preferRelativeResize="0"/>
                   </pic:nvPicPr>
                   <pic:blipFill>
@@ -2088,12 +2088,12 @@
           <wp:inline distB="114300" distT="114300" distL="114300" distR="114300">
             <wp:extent cx="6569615" cy="4191000"/>
             <wp:effectExtent b="0" l="0" r="0" t="0"/>
-            <wp:docPr id="8" name="image17.png"/>
+            <wp:docPr id="8" name="image3.png"/>
             <a:graphic>
               <a:graphicData uri="http://schemas.openxmlformats.org/drawingml/2006/picture">
                 <pic:pic>
                   <pic:nvPicPr>
-                    <pic:cNvPr id="0" name="image17.png"/>
+                    <pic:cNvPr id="0" name="image3.png"/>
                     <pic:cNvPicPr preferRelativeResize="0"/>
                   </pic:nvPicPr>
                   <pic:blipFill>
@@ -2144,12 +2144,12 @@
           <wp:inline distB="114300" distT="114300" distL="114300" distR="114300">
             <wp:extent cx="6569615" cy="7899400"/>
             <wp:effectExtent b="0" l="0" r="0" t="0"/>
-            <wp:docPr id="16" name="image10.png"/>
+            <wp:docPr id="16" name="image6.png"/>
             <a:graphic>
               <a:graphicData uri="http://schemas.openxmlformats.org/drawingml/2006/picture">
                 <pic:pic>
                   <pic:nvPicPr>
-                    <pic:cNvPr id="0" name="image10.png"/>
+                    <pic:cNvPr id="0" name="image6.png"/>
                     <pic:cNvPicPr preferRelativeResize="0"/>
                   </pic:nvPicPr>
                   <pic:blipFill>
@@ -2294,12 +2294,12 @@
           <wp:inline distB="114300" distT="114300" distL="114300" distR="114300">
             <wp:extent cx="6569615" cy="4191000"/>
             <wp:effectExtent b="0" l="0" r="0" t="0"/>
-            <wp:docPr id="9" name="image12.png"/>
+            <wp:docPr id="17" name="image18.png"/>
             <a:graphic>
               <a:graphicData uri="http://schemas.openxmlformats.org/drawingml/2006/picture">
                 <pic:pic>
                   <pic:nvPicPr>
-                    <pic:cNvPr id="0" name="image12.png"/>
+                    <pic:cNvPr id="0" name="image18.png"/>
                     <pic:cNvPicPr preferRelativeResize="0"/>
                   </pic:nvPicPr>
                   <pic:blipFill>
@@ -2352,7 +2352,7 @@
           <wp:inline distB="114300" distT="114300" distL="114300" distR="114300">
             <wp:extent cx="6569615" cy="7899400"/>
             <wp:effectExtent b="0" l="0" r="0" t="0"/>
-            <wp:docPr id="17" name="image8.png"/>
+            <wp:docPr id="12" name="image8.png"/>
             <a:graphic>
               <a:graphicData uri="http://schemas.openxmlformats.org/drawingml/2006/picture">
                 <pic:pic>
@@ -2445,7 +2445,7 @@
           <w:shd w:fill="fefefe" w:val="clear"/>
           <w:rtl w:val="0"/>
         </w:rPr>
-        <w:t xml:space="preserve">Иерархия производительности: Reduction&gt;&gt;Mutex&gt;Critical&gt;Atomic</w:t>
+        <w:t xml:space="preserve">Иерархия производительности: Reduction&gt;&gt;Atomic&gt;Critical&gt;Mutex</w:t>
       </w:r>
     </w:p>
     <w:p>
@@ -2666,12 +2666,12 @@
           <wp:inline distB="114300" distT="114300" distL="114300" distR="114300">
             <wp:extent cx="6569615" cy="4191000"/>
             <wp:effectExtent b="0" l="0" r="0" t="0"/>
-            <wp:docPr id="1" name="image11.png"/>
+            <wp:docPr id="2" name="image4.png"/>
             <a:graphic>
               <a:graphicData uri="http://schemas.openxmlformats.org/drawingml/2006/picture">
                 <pic:pic>
                   <pic:nvPicPr>
-                    <pic:cNvPr id="0" name="image11.png"/>
+                    <pic:cNvPr id="0" name="image4.png"/>
                     <pic:cNvPicPr preferRelativeResize="0"/>
                   </pic:nvPicPr>
                   <pic:blipFill>
@@ -2726,12 +2726,12 @@
           <wp:inline distB="114300" distT="114300" distL="114300" distR="114300">
             <wp:extent cx="6569615" cy="7899400"/>
             <wp:effectExtent b="0" l="0" r="0" t="0"/>
-            <wp:docPr id="12" name="image4.png"/>
+            <wp:docPr id="9" name="image2.png"/>
             <a:graphic>
               <a:graphicData uri="http://schemas.openxmlformats.org/drawingml/2006/picture">
                 <pic:pic>
                   <pic:nvPicPr>
-                    <pic:cNvPr id="0" name="image4.png"/>
+                    <pic:cNvPr id="0" name="image2.png"/>
                     <pic:cNvPicPr preferRelativeResize="0"/>
                   </pic:nvPicPr>
                   <pic:blipFill>
@@ -2819,7 +2819,7 @@
           <w:shd w:fill="fefefe" w:val="clear"/>
           <w:rtl w:val="0"/>
         </w:rPr>
-        <w:t xml:space="preserve">Вложенный параллелизм показывает себя лучше на больших объемах данных, при уменьшении объема данных решение без вложенного параллелизма производится медленнее. (Отвал по памяти, не могу показать но могу предположить)</w:t>
+        <w:t xml:space="preserve">В случае вложенного параллелизма система работает хуже, чем без него.</w:t>
       </w:r>
     </w:p>
     <w:p>

</xml_diff>